<commit_message>
Final User Manual Update
12/15
</commit_message>
<xml_diff>
--- a/Documentation/Implementation/RedBoxJavaUserManual.docx
+++ b/Documentation/Implementation/RedBoxJavaUserManual.docx
@@ -47,7 +47,6 @@
       <w:pPr>
         <w:jc w:val="center"/>
       </w:pPr>
-      <w:proofErr w:type="spellStart"/>
       <w:r>
         <w:rPr>
           <w:sz w:val="48"/>
@@ -55,7 +54,6 @@
         </w:rPr>
         <w:t>RedBoxJava</w:t>
       </w:r>
-      <w:proofErr w:type="spellEnd"/>
     </w:p>
     <w:p>
       <w:pPr>
@@ -91,7 +89,10 @@
     <w:p/>
     <w:p/>
     <w:p/>
-    <w:p/>
+    <w:p>
+      <w:bookmarkStart w:id="0" w:name="_GoBack"/>
+      <w:bookmarkEnd w:id="0"/>
+    </w:p>
     <w:p/>
     <w:p/>
     <w:p/>
@@ -694,8 +695,6 @@
         <w:tab/>
         <w:t>15</w:t>
       </w:r>
-      <w:bookmarkStart w:id="0" w:name="_GoBack"/>
-      <w:bookmarkEnd w:id="0"/>
     </w:p>
     <w:p/>
     <w:p/>
@@ -743,13 +742,8 @@
     </w:p>
     <w:p/>
     <w:p>
-      <w:proofErr w:type="spellStart"/>
-      <w:r>
-        <w:t>RedBox</w:t>
-      </w:r>
-      <w:proofErr w:type="spellEnd"/>
-      <w:r>
-        <w:t xml:space="preserve"> Java is an application which allows users create a login username and password which grants them the ability to rent movies and video games from a kiosk at a convenient location. Once they login, they can view and edit account info, return a movie, or rent a movie. The application saves the user database and movie/video game database locally.</w:t>
+      <w:r>
+        <w:t>RedBox Java is an application which allows users create a login username and password which grants them the ability to rent movies and video games from a kiosk at a convenient location. Once they login, they can view and edit account info, return a movie, or rent a movie. The application saves the user database and movie/video game database locally.</w:t>
       </w:r>
     </w:p>
     <w:p/>
@@ -766,15 +760,7 @@
     <w:p/>
     <w:p>
       <w:r>
-        <w:t xml:space="preserve">The user’s manual consists of five sections: General Information, System Summary, Getting Started, Using </w:t>
-      </w:r>
-      <w:proofErr w:type="gramStart"/>
-      <w:r>
-        <w:t>The</w:t>
-      </w:r>
-      <w:proofErr w:type="gramEnd"/>
-      <w:r>
-        <w:t xml:space="preserve"> System, and Reporting. </w:t>
+        <w:t xml:space="preserve">The user’s manual consists of five sections: General Information, System Summary, Getting Started, Using The System, and Reporting. </w:t>
       </w:r>
     </w:p>
     <w:p/>
@@ -852,11 +838,9 @@
       <w:r>
         <w:t xml:space="preserve">Redbox Java operates on all compatible Redbox kiosks. The application doesn’t need the Internet to save the databases however, each night it will </w:t>
       </w:r>
-      <w:proofErr w:type="spellStart"/>
-      <w:r>
-        <w:t>backup</w:t>
-      </w:r>
-      <w:proofErr w:type="spellEnd"/>
+      <w:r>
+        <w:t>back-up</w:t>
+      </w:r>
       <w:r>
         <w:t xml:space="preserve"> the databases to the main servers. </w:t>
       </w:r>
@@ -983,6 +967,7 @@
       <w:r>
         <w:rPr>
           <w:noProof/>
+          <w:lang w:eastAsia="zh-CN"/>
         </w:rPr>
         <w:drawing>
           <wp:anchor distT="0" distB="0" distL="114300" distR="114300" simplePos="0" relativeHeight="251696128" behindDoc="1" locked="0" layoutInCell="1" allowOverlap="1" wp14:anchorId="7776DC3D" wp14:editId="25EC1888">
@@ -1121,6 +1106,7 @@
       <w:r>
         <w:rPr>
           <w:noProof/>
+          <w:lang w:eastAsia="zh-CN"/>
         </w:rPr>
         <w:drawing>
           <wp:anchor distT="0" distB="0" distL="114300" distR="114300" simplePos="0" relativeHeight="251664384" behindDoc="1" locked="0" layoutInCell="1" allowOverlap="1">
@@ -1218,6 +1204,7 @@
       <w:r>
         <w:rPr>
           <w:noProof/>
+          <w:lang w:eastAsia="zh-CN"/>
         </w:rPr>
         <w:lastRenderedPageBreak/>
         <w:drawing>
@@ -1306,6 +1293,7 @@
       <w:r>
         <w:rPr>
           <w:noProof/>
+          <w:lang w:eastAsia="zh-CN"/>
         </w:rPr>
         <w:drawing>
           <wp:inline distT="0" distB="0" distL="0" distR="0">
@@ -1355,6 +1343,7 @@
       <w:r>
         <w:rPr>
           <w:noProof/>
+          <w:lang w:eastAsia="zh-CN"/>
         </w:rPr>
         <w:lastRenderedPageBreak/>
         <w:drawing>
@@ -1422,6 +1411,7 @@
       <w:r>
         <w:rPr>
           <w:noProof/>
+          <w:lang w:eastAsia="zh-CN"/>
         </w:rPr>
         <w:drawing>
           <wp:inline distT="0" distB="0" distL="0" distR="0">
@@ -1490,6 +1480,7 @@
       <w:r>
         <w:rPr>
           <w:noProof/>
+          <w:lang w:eastAsia="zh-CN"/>
         </w:rPr>
         <w:lastRenderedPageBreak/>
         <w:drawing>
@@ -1549,15 +1540,7 @@
     <w:p/>
     <w:p>
       <w:r>
-        <w:t xml:space="preserve">To become an Admin, the developers must be contacted. Logging in as an Admin provides access to editing the inventory of your </w:t>
-      </w:r>
-      <w:proofErr w:type="spellStart"/>
-      <w:r>
-        <w:t>RedBoxJava</w:t>
-      </w:r>
-      <w:proofErr w:type="spellEnd"/>
-      <w:r>
-        <w:t xml:space="preserve">, the viewing </w:t>
+        <w:t xml:space="preserve">To become an Admin, the developers must be contacted. Logging in as an Admin provides access to editing the inventory of your RedBoxJava, the viewing </w:t>
       </w:r>
       <w:r>
         <w:t>of certain user information, and</w:t>
@@ -1596,6 +1579,7 @@
       <w:r>
         <w:rPr>
           <w:noProof/>
+          <w:lang w:eastAsia="zh-CN"/>
         </w:rPr>
         <w:drawing>
           <wp:inline distT="0" distB="0" distL="0" distR="0">
@@ -1671,6 +1655,7 @@
       <w:r>
         <w:rPr>
           <w:noProof/>
+          <w:lang w:eastAsia="zh-CN"/>
         </w:rPr>
         <w:lastRenderedPageBreak/>
         <w:drawing>
@@ -1726,6 +1711,7 @@
       <w:r>
         <w:rPr>
           <w:noProof/>
+          <w:lang w:eastAsia="zh-CN"/>
         </w:rPr>
         <w:drawing>
           <wp:inline distT="0" distB="0" distL="0" distR="0" wp14:anchorId="2F0C7A9F" wp14:editId="0CC8E7DA">
@@ -1838,30 +1824,13 @@
       </w:pPr>
     </w:p>
     <w:p>
-      <w:pPr>
-        <w:rPr>
-          <w:b/>
-          <w:sz w:val="28"/>
-          <w:szCs w:val="28"/>
-        </w:rPr>
-      </w:pPr>
-    </w:p>
-    <w:p>
-      <w:pPr>
-        <w:rPr>
-          <w:b/>
-          <w:sz w:val="28"/>
-          <w:szCs w:val="28"/>
-        </w:rPr>
-      </w:pPr>
-    </w:p>
-    <w:p>
-      <w:r>
-        <w:rPr>
-          <w:b/>
-          <w:sz w:val="28"/>
-          <w:szCs w:val="28"/>
-        </w:rPr>
+      <w:r>
+        <w:rPr>
+          <w:b/>
+          <w:sz w:val="28"/>
+          <w:szCs w:val="28"/>
+        </w:rPr>
+        <w:lastRenderedPageBreak/>
         <w:t>5.0 Reporting</w:t>
       </w:r>
     </w:p>
@@ -1888,13 +1857,8 @@
       <w:r>
         <w:t xml:space="preserve">When a user is created, it is stored in userData.txt file with all of the attributes when a new user is created. There is one attribute, </w:t>
       </w:r>
-      <w:proofErr w:type="spellStart"/>
-      <w:r>
-        <w:t>userAdminRights</w:t>
-      </w:r>
-      <w:proofErr w:type="spellEnd"/>
-      <w:r>
-        <w:t>, which</w:t>
+      <w:r>
+        <w:t>userAdminRights, which</w:t>
       </w:r>
       <w:r>
         <w:t xml:space="preserve"> determines whether the user is an admin or normal user. If true, then it is an Admin, and if false, then it is a User.</w:t>
@@ -1961,6 +1925,7 @@
           <w:sz w:val="28"/>
           <w:szCs w:val="28"/>
         </w:rPr>
+        <w:lastRenderedPageBreak/>
         <w:t>6.0 Developer Info</w:t>
       </w:r>
     </w:p>
@@ -1992,6 +1957,7 @@
       <w:r>
         <w:rPr>
           <w:noProof/>
+          <w:lang w:eastAsia="zh-CN"/>
         </w:rPr>
         <w:drawing>
           <wp:inline distT="114300" distB="114300" distL="114300" distR="114300">
@@ -2043,7 +2009,9 @@
       <w:r>
         <w:rPr>
           <w:noProof/>
-        </w:rPr>
+          <w:lang w:eastAsia="zh-CN"/>
+        </w:rPr>
+        <w:lastRenderedPageBreak/>
         <w:drawing>
           <wp:anchor distT="0" distB="0" distL="114300" distR="114300" simplePos="0" relativeHeight="251662336" behindDoc="1" locked="0" layoutInCell="1" allowOverlap="1" wp14:anchorId="0C42720B" wp14:editId="6C1DD321">
             <wp:simplePos x="0" y="0"/>
@@ -2145,6 +2113,7 @@
           <w:sz w:val="28"/>
           <w:szCs w:val="28"/>
         </w:rPr>
+        <w:lastRenderedPageBreak/>
         <w:t>6.1.3 Account Sequence</w:t>
       </w:r>
     </w:p>
@@ -2158,6 +2127,7 @@
       <w:r>
         <w:rPr>
           <w:noProof/>
+          <w:lang w:eastAsia="zh-CN"/>
         </w:rPr>
         <w:drawing>
           <wp:anchor distT="114300" distB="114300" distL="114300" distR="114300" simplePos="0" relativeHeight="251658240" behindDoc="0" locked="0" layoutInCell="0" hidden="0" allowOverlap="0" wp14:anchorId="1AC35C78" wp14:editId="53BF21D0">
@@ -2227,6 +2197,7 @@
           <w:sz w:val="28"/>
           <w:szCs w:val="28"/>
         </w:rPr>
+        <w:lastRenderedPageBreak/>
         <w:t>6.1.4 Rent Sequence</w:t>
       </w:r>
     </w:p>
@@ -2234,6 +2205,7 @@
       <w:r>
         <w:rPr>
           <w:noProof/>
+          <w:lang w:eastAsia="zh-CN"/>
         </w:rPr>
         <w:drawing>
           <wp:anchor distT="0" distB="0" distL="114300" distR="114300" simplePos="0" relativeHeight="251660288" behindDoc="1" locked="0" layoutInCell="1" allowOverlap="1" wp14:anchorId="7BE20F9B" wp14:editId="2A7DB814">
@@ -2313,6 +2285,7 @@
       <w:r>
         <w:rPr>
           <w:noProof/>
+          <w:lang w:eastAsia="zh-CN"/>
         </w:rPr>
         <w:lastRenderedPageBreak/>
         <w:drawing>
@@ -2474,7 +2447,7 @@
       <w:rPr>
         <w:noProof/>
       </w:rPr>
-      <w:t>15</w:t>
+      <w:t>2</w:t>
     </w:r>
     <w:r>
       <w:fldChar w:fldCharType="end"/>
@@ -3507,7 +3480,7 @@
 </file>
 
 <file path=customXml/itemProps1.xml><?xml version="1.0" encoding="utf-8"?>
-<ds:datastoreItem xmlns:ds="http://schemas.openxmlformats.org/officeDocument/2006/customXml" ds:itemID="{3F37BF00-1857-4293-B3DB-1972050A189C}">
+<ds:datastoreItem xmlns:ds="http://schemas.openxmlformats.org/officeDocument/2006/customXml" ds:itemID="{00872EE2-2F5E-4F8C-8F4A-2EBDA5BD34A3}">
   <ds:schemaRefs>
     <ds:schemaRef ds:uri="http://schemas.openxmlformats.org/officeDocument/2006/bibliography"/>
   </ds:schemaRefs>

</xml_diff>